<commit_message>
Some updates to the Git concepts.docx
Added some terms and definitions to common commands
Explained how to init a repo locally
Also Explained how to add a remote origin
Explained how to push changes
</commit_message>
<xml_diff>
--- a/git_and_github/docs/Git concepts.docx
+++ b/git_and_github/docs/Git concepts.docx
@@ -356,6 +356,1022 @@
         </w:rPr>
         <w:t xml:space="preserve">pull – is like downloading or “pulling” changes from a remote repo to your local machine. </w:t>
       </w:r>
+    </w:p>
+    <w:p>
+      <w:pPr>
+        <w:jc w:val="both"/>
+        <w:rPr>
+          <w:rFonts w:ascii="Arial" w:hAnsi="Arial" w:cs="Arial"/>
+          <w:sz w:val="24"/>
+          <w:szCs w:val="24"/>
+        </w:rPr>
+      </w:pPr>
+      <w:r>
+        <w:rPr>
+          <w:rFonts w:ascii="Arial" w:hAnsi="Arial" w:cs="Arial"/>
+          <w:sz w:val="24"/>
+          <w:szCs w:val="24"/>
+        </w:rPr>
+        <w:t>_______</w:t>
+      </w:r>
+    </w:p>
+    <w:p>
+      <w:pPr>
+        <w:pStyle w:val="Heading1"/>
+      </w:pPr>
+      <w:r>
+        <w:t xml:space="preserve">SSH Keys </w:t>
+      </w:r>
+    </w:p>
+    <w:p>
+      <w:pPr>
+        <w:jc w:val="both"/>
+        <w:rPr>
+          <w:rFonts w:ascii="Arial" w:hAnsi="Arial" w:cs="Arial"/>
+          <w:sz w:val="24"/>
+          <w:szCs w:val="24"/>
+        </w:rPr>
+      </w:pPr>
+      <w:r>
+        <w:rPr>
+          <w:rFonts w:ascii="Arial" w:hAnsi="Arial" w:cs="Arial"/>
+          <w:sz w:val="24"/>
+          <w:szCs w:val="24"/>
+        </w:rPr>
+        <w:t xml:space="preserve">This is a way for us to prove that we are the authorized user of a GitHub account. </w:t>
+      </w:r>
+    </w:p>
+    <w:p>
+      <w:pPr>
+        <w:jc w:val="both"/>
+        <w:rPr>
+          <w:rFonts w:ascii="Arial" w:hAnsi="Arial" w:cs="Arial"/>
+          <w:sz w:val="24"/>
+          <w:szCs w:val="24"/>
+        </w:rPr>
+      </w:pPr>
+      <w:r>
+        <w:rPr>
+          <w:rFonts w:ascii="Arial" w:hAnsi="Arial" w:cs="Arial"/>
+          <w:sz w:val="24"/>
+          <w:szCs w:val="24"/>
+        </w:rPr>
+        <w:drawing>
+          <wp:inline distT="0" distB="0" distL="0" distR="0" wp14:anchorId="5FAC6142" wp14:editId="3EED2CBE">
+            <wp:extent cx="2743200" cy="539115"/>
+            <wp:effectExtent l="0" t="0" r="0" b="0"/>
+            <wp:docPr id="1" name="Picture 1" descr="Graphical user interface, text, application&#10;&#10;Description automatically generated"/>
+            <wp:cNvGraphicFramePr>
+              <a:graphicFrameLocks xmlns:a="http://schemas.openxmlformats.org/drawingml/2006/main" noChangeAspect="1"/>
+            </wp:cNvGraphicFramePr>
+            <a:graphic xmlns:a="http://schemas.openxmlformats.org/drawingml/2006/main">
+              <a:graphicData uri="http://schemas.openxmlformats.org/drawingml/2006/picture">
+                <pic:pic xmlns:pic="http://schemas.openxmlformats.org/drawingml/2006/picture">
+                  <pic:nvPicPr>
+                    <pic:cNvPr id="1" name="Picture 1" descr="Graphical user interface, text, application&#10;&#10;Description automatically generated"/>
+                    <pic:cNvPicPr/>
+                  </pic:nvPicPr>
+                  <pic:blipFill>
+                    <a:blip r:embed="rId4"/>
+                    <a:stretch>
+                      <a:fillRect/>
+                    </a:stretch>
+                  </pic:blipFill>
+                  <pic:spPr>
+                    <a:xfrm>
+                      <a:off x="0" y="0"/>
+                      <a:ext cx="2743200" cy="539115"/>
+                    </a:xfrm>
+                    <a:prstGeom prst="rect">
+                      <a:avLst/>
+                    </a:prstGeom>
+                  </pic:spPr>
+                </pic:pic>
+              </a:graphicData>
+            </a:graphic>
+          </wp:inline>
+        </w:drawing>
+      </w:r>
+      <w:r>
+        <w:rPr>
+          <w:rFonts w:ascii="Arial" w:hAnsi="Arial" w:cs="Arial"/>
+          <w:sz w:val="24"/>
+          <w:szCs w:val="24"/>
+        </w:rPr>
+        <w:br/>
+      </w:r>
+      <w:r>
+        <w:rPr>
+          <w:rFonts w:ascii="Arial" w:hAnsi="Arial" w:cs="Arial"/>
+          <w:i/>
+          <w:iCs/>
+          <w:sz w:val="24"/>
+          <w:szCs w:val="24"/>
+        </w:rPr>
+        <w:t xml:space="preserve">SSH Keys setup from GitHub </w:t>
+      </w:r>
+    </w:p>
+    <w:p>
+      <w:pPr>
+        <w:jc w:val="both"/>
+        <w:rPr>
+          <w:rFonts w:ascii="Arial" w:hAnsi="Arial" w:cs="Arial"/>
+          <w:sz w:val="24"/>
+          <w:szCs w:val="24"/>
+        </w:rPr>
+      </w:pPr>
+      <w:r>
+        <w:rPr>
+          <w:rFonts w:ascii="Arial" w:hAnsi="Arial" w:cs="Arial"/>
+          <w:sz w:val="24"/>
+          <w:szCs w:val="24"/>
+        </w:rPr>
+        <w:t xml:space="preserve">We can also set up SSH Keys locally on our machine using the command: </w:t>
+      </w:r>
+      <w:r>
+        <w:rPr>
+          <w:rFonts w:ascii="Arial" w:hAnsi="Arial" w:cs="Arial"/>
+          <w:sz w:val="24"/>
+          <w:szCs w:val="24"/>
+        </w:rPr>
+        <w:br/>
+      </w:r>
+      <w:proofErr w:type="spellStart"/>
+      <w:r>
+        <w:rPr>
+          <w:rFonts w:ascii="Arial" w:hAnsi="Arial" w:cs="Arial"/>
+          <w:sz w:val="24"/>
+          <w:szCs w:val="24"/>
+          <w:highlight w:val="yellow"/>
+        </w:rPr>
+        <w:t>ssh</w:t>
+      </w:r>
+      <w:proofErr w:type="spellEnd"/>
+      <w:r>
+        <w:rPr>
+          <w:rFonts w:ascii="Arial" w:hAnsi="Arial" w:cs="Arial"/>
+          <w:sz w:val="24"/>
+          <w:szCs w:val="24"/>
+          <w:highlight w:val="yellow"/>
+        </w:rPr>
+        <w:t>-keygen &lt;param&gt;</w:t>
+      </w:r>
+      <w:r>
+        <w:rPr>
+          <w:rFonts w:ascii="Arial" w:hAnsi="Arial" w:cs="Arial"/>
+          <w:sz w:val="24"/>
+          <w:szCs w:val="24"/>
+        </w:rPr>
+        <w:t xml:space="preserve"> </w:t>
+      </w:r>
+    </w:p>
+    <w:p>
+      <w:pPr>
+        <w:jc w:val="both"/>
+        <w:rPr>
+          <w:rFonts w:ascii="Arial" w:hAnsi="Arial" w:cs="Arial"/>
+          <w:sz w:val="24"/>
+          <w:szCs w:val="24"/>
+        </w:rPr>
+      </w:pPr>
+      <w:r>
+        <w:rPr>
+          <w:rFonts w:ascii="Arial" w:hAnsi="Arial" w:cs="Arial"/>
+          <w:sz w:val="24"/>
+          <w:szCs w:val="24"/>
+        </w:rPr>
+        <w:t xml:space="preserve">Example: </w:t>
+      </w:r>
+    </w:p>
+    <w:p>
+      <w:pPr>
+        <w:jc w:val="both"/>
+        <w:rPr>
+          <w:rFonts w:ascii="Arial" w:hAnsi="Arial" w:cs="Arial"/>
+          <w:sz w:val="24"/>
+          <w:szCs w:val="24"/>
+        </w:rPr>
+      </w:pPr>
+      <w:r>
+        <w:rPr>
+          <w:rFonts w:ascii="Arial" w:hAnsi="Arial" w:cs="Arial"/>
+          <w:sz w:val="24"/>
+          <w:szCs w:val="24"/>
+        </w:rPr>
+        <w:drawing>
+          <wp:inline distT="0" distB="0" distL="0" distR="0" wp14:anchorId="717BF7EC" wp14:editId="1B2D46C8">
+            <wp:extent cx="2743200" cy="129540"/>
+            <wp:effectExtent l="0" t="0" r="0" b="3810"/>
+            <wp:docPr id="2" name="Picture 2"/>
+            <wp:cNvGraphicFramePr>
+              <a:graphicFrameLocks xmlns:a="http://schemas.openxmlformats.org/drawingml/2006/main" noChangeAspect="1"/>
+            </wp:cNvGraphicFramePr>
+            <a:graphic xmlns:a="http://schemas.openxmlformats.org/drawingml/2006/main">
+              <a:graphicData uri="http://schemas.openxmlformats.org/drawingml/2006/picture">
+                <pic:pic xmlns:pic="http://schemas.openxmlformats.org/drawingml/2006/picture">
+                  <pic:nvPicPr>
+                    <pic:cNvPr id="1" name=""/>
+                    <pic:cNvPicPr/>
+                  </pic:nvPicPr>
+                  <pic:blipFill>
+                    <a:blip r:embed="rId5"/>
+                    <a:stretch>
+                      <a:fillRect/>
+                    </a:stretch>
+                  </pic:blipFill>
+                  <pic:spPr>
+                    <a:xfrm>
+                      <a:off x="0" y="0"/>
+                      <a:ext cx="2743200" cy="129540"/>
+                    </a:xfrm>
+                    <a:prstGeom prst="rect">
+                      <a:avLst/>
+                    </a:prstGeom>
+                  </pic:spPr>
+                </pic:pic>
+              </a:graphicData>
+            </a:graphic>
+          </wp:inline>
+        </w:drawing>
+      </w:r>
+    </w:p>
+    <w:p>
+      <w:pPr>
+        <w:jc w:val="both"/>
+        <w:rPr>
+          <w:rFonts w:ascii="Arial" w:hAnsi="Arial" w:cs="Arial"/>
+          <w:sz w:val="24"/>
+          <w:szCs w:val="24"/>
+        </w:rPr>
+      </w:pPr>
+      <w:r>
+        <w:rPr>
+          <w:rFonts w:ascii="Arial" w:hAnsi="Arial" w:cs="Arial"/>
+          <w:sz w:val="24"/>
+          <w:szCs w:val="24"/>
+        </w:rPr>
+        <w:t xml:space="preserve">We need to specify the email address associated with our GitHub account. </w:t>
+      </w:r>
+    </w:p>
+    <w:p>
+      <w:pPr>
+        <w:jc w:val="both"/>
+        <w:rPr>
+          <w:rFonts w:ascii="Arial" w:hAnsi="Arial" w:cs="Arial"/>
+          <w:sz w:val="24"/>
+          <w:szCs w:val="24"/>
+        </w:rPr>
+      </w:pPr>
+      <w:r>
+        <w:rPr>
+          <w:rFonts w:ascii="Arial" w:hAnsi="Arial" w:cs="Arial"/>
+          <w:sz w:val="24"/>
+          <w:szCs w:val="24"/>
+        </w:rPr>
+        <w:lastRenderedPageBreak/>
+        <w:t xml:space="preserve">Here are the some generated SSH Keys: </w:t>
+      </w:r>
+    </w:p>
+    <w:p>
+      <w:pPr>
+        <w:jc w:val="both"/>
+        <w:rPr>
+          <w:rFonts w:ascii="Arial" w:hAnsi="Arial" w:cs="Arial"/>
+          <w:sz w:val="24"/>
+          <w:szCs w:val="24"/>
+        </w:rPr>
+      </w:pPr>
+      <w:r>
+        <w:rPr>
+          <w:rFonts w:ascii="Arial" w:hAnsi="Arial" w:cs="Arial"/>
+          <w:sz w:val="24"/>
+          <w:szCs w:val="24"/>
+        </w:rPr>
+        <w:drawing>
+          <wp:inline distT="0" distB="0" distL="0" distR="0" wp14:anchorId="7A6227B4" wp14:editId="65217643">
+            <wp:extent cx="2743200" cy="593090"/>
+            <wp:effectExtent l="0" t="0" r="0" b="0"/>
+            <wp:docPr id="3" name="Picture 3" descr="Graphical user interface, application&#10;&#10;Description automatically generated with medium confidence"/>
+            <wp:cNvGraphicFramePr>
+              <a:graphicFrameLocks xmlns:a="http://schemas.openxmlformats.org/drawingml/2006/main" noChangeAspect="1"/>
+            </wp:cNvGraphicFramePr>
+            <a:graphic xmlns:a="http://schemas.openxmlformats.org/drawingml/2006/main">
+              <a:graphicData uri="http://schemas.openxmlformats.org/drawingml/2006/picture">
+                <pic:pic xmlns:pic="http://schemas.openxmlformats.org/drawingml/2006/picture">
+                  <pic:nvPicPr>
+                    <pic:cNvPr id="3" name="Picture 3" descr="Graphical user interface, application&#10;&#10;Description automatically generated with medium confidence"/>
+                    <pic:cNvPicPr/>
+                  </pic:nvPicPr>
+                  <pic:blipFill>
+                    <a:blip r:embed="rId6"/>
+                    <a:stretch>
+                      <a:fillRect/>
+                    </a:stretch>
+                  </pic:blipFill>
+                  <pic:spPr>
+                    <a:xfrm>
+                      <a:off x="0" y="0"/>
+                      <a:ext cx="2743200" cy="593090"/>
+                    </a:xfrm>
+                    <a:prstGeom prst="rect">
+                      <a:avLst/>
+                    </a:prstGeom>
+                  </pic:spPr>
+                </pic:pic>
+              </a:graphicData>
+            </a:graphic>
+          </wp:inline>
+        </w:drawing>
+      </w:r>
+    </w:p>
+    <w:p>
+      <w:pPr>
+        <w:jc w:val="both"/>
+        <w:rPr>
+          <w:rFonts w:ascii="Arial" w:hAnsi="Arial" w:cs="Arial"/>
+          <w:sz w:val="24"/>
+          <w:szCs w:val="24"/>
+        </w:rPr>
+      </w:pPr>
+      <w:r>
+        <w:rPr>
+          <w:rFonts w:ascii="Arial" w:hAnsi="Arial" w:cs="Arial"/>
+          <w:sz w:val="24"/>
+          <w:szCs w:val="24"/>
+        </w:rPr>
+        <w:t xml:space="preserve">I generated an SSH Key on my local machine. </w:t>
+      </w:r>
+    </w:p>
+    <w:p>
+      <w:pPr>
+        <w:jc w:val="both"/>
+        <w:rPr>
+          <w:rFonts w:ascii="Arial" w:hAnsi="Arial" w:cs="Arial"/>
+          <w:sz w:val="24"/>
+          <w:szCs w:val="24"/>
+        </w:rPr>
+      </w:pPr>
+      <w:r>
+        <w:rPr>
+          <w:rFonts w:ascii="Arial" w:hAnsi="Arial" w:cs="Arial"/>
+          <w:i/>
+          <w:iCs/>
+          <w:sz w:val="24"/>
+          <w:szCs w:val="24"/>
+        </w:rPr>
+        <w:t xml:space="preserve">sshKey.pub </w:t>
+      </w:r>
+      <w:r>
+        <w:rPr>
+          <w:rFonts w:ascii="Arial" w:hAnsi="Arial" w:cs="Arial"/>
+          <w:sz w:val="24"/>
+          <w:szCs w:val="24"/>
+        </w:rPr>
+        <w:t xml:space="preserve">will be the one to upload to the GitHub interface. </w:t>
+      </w:r>
+    </w:p>
+    <w:p>
+      <w:pPr>
+        <w:jc w:val="both"/>
+        <w:rPr>
+          <w:rFonts w:ascii="Arial" w:hAnsi="Arial" w:cs="Arial"/>
+          <w:sz w:val="24"/>
+          <w:szCs w:val="24"/>
+        </w:rPr>
+      </w:pPr>
+      <w:r>
+        <w:rPr>
+          <w:rFonts w:ascii="Arial" w:hAnsi="Arial" w:cs="Arial"/>
+          <w:sz w:val="24"/>
+          <w:szCs w:val="24"/>
+        </w:rPr>
+        <w:t xml:space="preserve">While </w:t>
+      </w:r>
+      <w:proofErr w:type="spellStart"/>
+      <w:r>
+        <w:rPr>
+          <w:rFonts w:ascii="Arial" w:hAnsi="Arial" w:cs="Arial"/>
+          <w:i/>
+          <w:iCs/>
+          <w:sz w:val="24"/>
+          <w:szCs w:val="24"/>
+        </w:rPr>
+        <w:t>sshKe</w:t>
+      </w:r>
+      <w:r>
+        <w:rPr>
+          <w:rFonts w:ascii="Arial" w:hAnsi="Arial" w:cs="Arial"/>
+          <w:i/>
+          <w:iCs/>
+          <w:sz w:val="24"/>
+          <w:szCs w:val="24"/>
+        </w:rPr>
+        <w:t>y</w:t>
+      </w:r>
+      <w:proofErr w:type="spellEnd"/>
+      <w:r>
+        <w:rPr>
+          <w:rFonts w:ascii="Arial" w:hAnsi="Arial" w:cs="Arial"/>
+          <w:i/>
+          <w:iCs/>
+          <w:sz w:val="24"/>
+          <w:szCs w:val="24"/>
+        </w:rPr>
+        <w:t xml:space="preserve"> </w:t>
+      </w:r>
+      <w:r>
+        <w:rPr>
+          <w:rFonts w:ascii="Arial" w:hAnsi="Arial" w:cs="Arial"/>
+          <w:sz w:val="24"/>
+          <w:szCs w:val="24"/>
+        </w:rPr>
+        <w:t xml:space="preserve">is the private key and is meant to be secret only for me. </w:t>
+      </w:r>
+      <w:r>
+        <w:rPr>
+          <w:rFonts w:ascii="Arial" w:hAnsi="Arial" w:cs="Arial"/>
+          <w:sz w:val="24"/>
+          <w:szCs w:val="24"/>
+        </w:rPr>
+        <w:t>It should also be secure inside the local machine.</w:t>
+      </w:r>
+    </w:p>
+    <w:p>
+      <w:pPr>
+        <w:ind w:left="720" w:firstLine="6"/>
+        <w:jc w:val="both"/>
+        <w:rPr>
+          <w:rFonts w:ascii="Arial" w:hAnsi="Arial" w:cs="Arial"/>
+          <w:sz w:val="24"/>
+          <w:szCs w:val="24"/>
+        </w:rPr>
+      </w:pPr>
+      <w:r>
+        <w:rPr>
+          <w:rFonts w:ascii="Arial" w:hAnsi="Arial" w:cs="Arial"/>
+          <w:sz w:val="24"/>
+          <w:szCs w:val="24"/>
+        </w:rPr>
+        <w:t>This will be used whenever we are committing and pushing to a repo using our GitHub account to prove that we are authorized to the generated public key.</w:t>
+      </w:r>
+    </w:p>
+    <w:p>
+      <w:pPr>
+        <w:jc w:val="both"/>
+        <w:rPr>
+          <w:rFonts w:ascii="Arial" w:hAnsi="Arial" w:cs="Arial"/>
+          <w:sz w:val="24"/>
+          <w:szCs w:val="24"/>
+        </w:rPr>
+      </w:pPr>
+    </w:p>
+    <w:p>
+      <w:pPr>
+        <w:pStyle w:val="Heading1"/>
+      </w:pPr>
+      <w:r>
+        <w:t xml:space="preserve">Git Push </w:t>
+      </w:r>
+    </w:p>
+    <w:p>
+      <w:pPr>
+        <w:pStyle w:val="BodyText"/>
+      </w:pPr>
+      <w:r>
+        <w:t xml:space="preserve">This is what we use to push local changes to a remote repo. </w:t>
+      </w:r>
+    </w:p>
+    <w:p>
+      <w:pPr>
+        <w:jc w:val="both"/>
+        <w:rPr>
+          <w:rFonts w:ascii="Arial" w:hAnsi="Arial" w:cs="Arial"/>
+          <w:sz w:val="24"/>
+          <w:szCs w:val="24"/>
+        </w:rPr>
+      </w:pPr>
+      <w:r>
+        <w:rPr>
+          <w:rFonts w:ascii="Arial" w:hAnsi="Arial" w:cs="Arial"/>
+          <w:sz w:val="24"/>
+          <w:szCs w:val="24"/>
+        </w:rPr>
+        <w:t xml:space="preserve">Command: </w:t>
+      </w:r>
+      <w:r>
+        <w:rPr>
+          <w:rFonts w:ascii="Arial" w:hAnsi="Arial" w:cs="Arial"/>
+          <w:i/>
+          <w:iCs/>
+          <w:sz w:val="24"/>
+          <w:szCs w:val="24"/>
+        </w:rPr>
+        <w:t xml:space="preserve">git push </w:t>
+      </w:r>
+      <w:r>
+        <w:rPr>
+          <w:rFonts w:ascii="Arial" w:hAnsi="Arial" w:cs="Arial"/>
+          <w:i/>
+          <w:iCs/>
+          <w:sz w:val="24"/>
+          <w:szCs w:val="24"/>
+        </w:rPr>
+        <w:t xml:space="preserve">&lt;param&gt; </w:t>
+      </w:r>
+      <w:r>
+        <w:rPr>
+          <w:rFonts w:ascii="Arial" w:hAnsi="Arial" w:cs="Arial"/>
+          <w:i/>
+          <w:iCs/>
+          <w:sz w:val="24"/>
+          <w:szCs w:val="24"/>
+        </w:rPr>
+        <w:t xml:space="preserve">origin &lt;branch&gt; </w:t>
+      </w:r>
+    </w:p>
+    <w:p>
+      <w:pPr>
+        <w:jc w:val="both"/>
+        <w:rPr>
+          <w:rFonts w:ascii="Arial" w:hAnsi="Arial" w:cs="Arial"/>
+          <w:sz w:val="24"/>
+          <w:szCs w:val="24"/>
+        </w:rPr>
+      </w:pPr>
+      <w:r>
+        <w:rPr>
+          <w:rFonts w:ascii="Arial" w:hAnsi="Arial" w:cs="Arial"/>
+          <w:sz w:val="24"/>
+          <w:szCs w:val="24"/>
+        </w:rPr>
+        <w:t xml:space="preserve">Example: </w:t>
+      </w:r>
+    </w:p>
+    <w:p>
+      <w:pPr>
+        <w:jc w:val="both"/>
+        <w:rPr>
+          <w:rFonts w:ascii="Arial" w:hAnsi="Arial" w:cs="Arial"/>
+          <w:sz w:val="24"/>
+          <w:szCs w:val="24"/>
+        </w:rPr>
+      </w:pPr>
+      <w:r>
+        <w:rPr>
+          <w:rFonts w:ascii="Arial" w:hAnsi="Arial" w:cs="Arial"/>
+          <w:sz w:val="24"/>
+          <w:szCs w:val="24"/>
+        </w:rPr>
+        <w:drawing>
+          <wp:inline distT="0" distB="0" distL="0" distR="0" wp14:anchorId="05FA8B17" wp14:editId="7B21E096">
+            <wp:extent cx="2743200" cy="292735"/>
+            <wp:effectExtent l="0" t="0" r="0" b="0"/>
+            <wp:docPr id="4" name="Picture 4" descr="Graphical user interface, application&#10;&#10;Description automatically generated with medium confidence"/>
+            <wp:cNvGraphicFramePr>
+              <a:graphicFrameLocks xmlns:a="http://schemas.openxmlformats.org/drawingml/2006/main" noChangeAspect="1"/>
+            </wp:cNvGraphicFramePr>
+            <a:graphic xmlns:a="http://schemas.openxmlformats.org/drawingml/2006/main">
+              <a:graphicData uri="http://schemas.openxmlformats.org/drawingml/2006/picture">
+                <pic:pic xmlns:pic="http://schemas.openxmlformats.org/drawingml/2006/picture">
+                  <pic:nvPicPr>
+                    <pic:cNvPr id="4" name="Picture 4" descr="Graphical user interface, application&#10;&#10;Description automatically generated with medium confidence"/>
+                    <pic:cNvPicPr/>
+                  </pic:nvPicPr>
+                  <pic:blipFill>
+                    <a:blip r:embed="rId7"/>
+                    <a:stretch>
+                      <a:fillRect/>
+                    </a:stretch>
+                  </pic:blipFill>
+                  <pic:spPr>
+                    <a:xfrm>
+                      <a:off x="0" y="0"/>
+                      <a:ext cx="2743200" cy="292735"/>
+                    </a:xfrm>
+                    <a:prstGeom prst="rect">
+                      <a:avLst/>
+                    </a:prstGeom>
+                  </pic:spPr>
+                </pic:pic>
+              </a:graphicData>
+            </a:graphic>
+          </wp:inline>
+        </w:drawing>
+      </w:r>
+    </w:p>
+    <w:p>
+      <w:pPr>
+        <w:jc w:val="both"/>
+        <w:rPr>
+          <w:rFonts w:ascii="Arial" w:hAnsi="Arial" w:cs="Arial"/>
+          <w:sz w:val="24"/>
+          <w:szCs w:val="24"/>
+        </w:rPr>
+      </w:pPr>
+      <w:r>
+        <w:rPr>
+          <w:rFonts w:ascii="Arial" w:hAnsi="Arial" w:cs="Arial"/>
+          <w:i/>
+          <w:iCs/>
+          <w:sz w:val="24"/>
+          <w:szCs w:val="24"/>
+        </w:rPr>
+        <w:t xml:space="preserve">origin </w:t>
+      </w:r>
+      <w:r>
+        <w:rPr>
+          <w:rFonts w:ascii="Arial" w:hAnsi="Arial" w:cs="Arial"/>
+          <w:sz w:val="24"/>
+          <w:szCs w:val="24"/>
+        </w:rPr>
+        <w:t xml:space="preserve">– is the term of the location for our Git repo. </w:t>
+      </w:r>
+    </w:p>
+    <w:p>
+      <w:pPr>
+        <w:jc w:val="both"/>
+        <w:rPr>
+          <w:rFonts w:ascii="Arial" w:hAnsi="Arial" w:cs="Arial"/>
+          <w:sz w:val="24"/>
+          <w:szCs w:val="24"/>
+        </w:rPr>
+      </w:pPr>
+      <w:r>
+        <w:rPr>
+          <w:rFonts w:ascii="Arial" w:hAnsi="Arial" w:cs="Arial"/>
+          <w:i/>
+          <w:iCs/>
+          <w:sz w:val="24"/>
+          <w:szCs w:val="24"/>
+        </w:rPr>
+        <w:t xml:space="preserve">master </w:t>
+      </w:r>
+      <w:r>
+        <w:rPr>
+          <w:rFonts w:ascii="Arial" w:hAnsi="Arial" w:cs="Arial"/>
+          <w:sz w:val="24"/>
+          <w:szCs w:val="24"/>
+        </w:rPr>
+        <w:t xml:space="preserve">– refers to the branch name of the repo where you want to push changes. </w:t>
+      </w:r>
+    </w:p>
+    <w:p>
+      <w:pPr>
+        <w:jc w:val="both"/>
+        <w:rPr>
+          <w:rFonts w:ascii="Arial" w:hAnsi="Arial" w:cs="Arial"/>
+          <w:sz w:val="24"/>
+          <w:szCs w:val="24"/>
+        </w:rPr>
+      </w:pPr>
+      <w:r>
+        <w:rPr>
+          <w:rFonts w:ascii="Arial" w:hAnsi="Arial" w:cs="Arial"/>
+          <w:sz w:val="24"/>
+          <w:szCs w:val="24"/>
+        </w:rPr>
+        <w:t xml:space="preserve">while the </w:t>
+      </w:r>
+      <w:r>
+        <w:rPr>
+          <w:rFonts w:ascii="Arial" w:hAnsi="Arial" w:cs="Arial"/>
+          <w:i/>
+          <w:iCs/>
+          <w:sz w:val="24"/>
+          <w:szCs w:val="24"/>
+        </w:rPr>
+        <w:t>-u</w:t>
+      </w:r>
+      <w:r>
+        <w:rPr>
+          <w:rFonts w:ascii="Arial" w:hAnsi="Arial" w:cs="Arial"/>
+          <w:sz w:val="24"/>
+          <w:szCs w:val="24"/>
+        </w:rPr>
+        <w:t xml:space="preserve"> is a parameter, </w:t>
+      </w:r>
+      <w:r>
+        <w:rPr>
+          <w:rFonts w:ascii="Arial" w:hAnsi="Arial" w:cs="Arial"/>
+          <w:i/>
+          <w:iCs/>
+          <w:sz w:val="24"/>
+          <w:szCs w:val="24"/>
+        </w:rPr>
+        <w:t xml:space="preserve">--set-upstream </w:t>
+      </w:r>
+      <w:r>
+        <w:rPr>
+          <w:rFonts w:ascii="Arial" w:hAnsi="Arial" w:cs="Arial"/>
+          <w:sz w:val="24"/>
+          <w:szCs w:val="24"/>
+        </w:rPr>
+        <w:t xml:space="preserve">this is a reference for upstream tracking. </w:t>
+      </w:r>
+    </w:p>
+    <w:p>
+      <w:pPr>
+        <w:jc w:val="both"/>
+        <w:rPr>
+          <w:rFonts w:ascii="Arial" w:hAnsi="Arial" w:cs="Arial"/>
+          <w:sz w:val="24"/>
+          <w:szCs w:val="24"/>
+        </w:rPr>
+      </w:pPr>
+    </w:p>
+    <w:p>
+      <w:pPr>
+        <w:jc w:val="both"/>
+        <w:rPr>
+          <w:rFonts w:ascii="Arial" w:hAnsi="Arial" w:cs="Arial"/>
+          <w:b/>
+          <w:bCs/>
+          <w:sz w:val="24"/>
+          <w:szCs w:val="24"/>
+        </w:rPr>
+      </w:pPr>
+    </w:p>
+    <w:p>
+      <w:pPr>
+        <w:jc w:val="both"/>
+        <w:rPr>
+          <w:rFonts w:ascii="Arial" w:hAnsi="Arial" w:cs="Arial"/>
+          <w:sz w:val="24"/>
+          <w:szCs w:val="24"/>
+        </w:rPr>
+      </w:pPr>
+      <w:r>
+        <w:rPr>
+          <w:rFonts w:ascii="Arial" w:hAnsi="Arial" w:cs="Arial"/>
+          <w:b/>
+          <w:bCs/>
+          <w:sz w:val="24"/>
+          <w:szCs w:val="24"/>
+        </w:rPr>
+        <w:t xml:space="preserve">Git init </w:t>
+      </w:r>
+    </w:p>
+    <w:p>
+      <w:pPr>
+        <w:jc w:val="both"/>
+        <w:rPr>
+          <w:rFonts w:ascii="Arial" w:hAnsi="Arial" w:cs="Arial"/>
+          <w:sz w:val="24"/>
+          <w:szCs w:val="24"/>
+        </w:rPr>
+      </w:pPr>
+      <w:r>
+        <w:rPr>
+          <w:rFonts w:ascii="Arial" w:hAnsi="Arial" w:cs="Arial"/>
+          <w:sz w:val="24"/>
+          <w:szCs w:val="24"/>
+        </w:rPr>
+        <w:t xml:space="preserve">This the command for how we initialize a local repository from a machine to be set up to Git and GitHub. </w:t>
+      </w:r>
+    </w:p>
+    <w:p>
+      <w:pPr>
+        <w:jc w:val="both"/>
+        <w:rPr>
+          <w:rFonts w:ascii="Arial" w:hAnsi="Arial" w:cs="Arial"/>
+          <w:sz w:val="24"/>
+          <w:szCs w:val="24"/>
+        </w:rPr>
+      </w:pPr>
+    </w:p>
+    <w:p>
+      <w:pPr>
+        <w:pStyle w:val="BodyText2"/>
+        <w:rPr>
+          <w:b/>
+          <w:bCs/>
+          <w:i w:val="0"/>
+          <w:iCs w:val="0"/>
+        </w:rPr>
+      </w:pPr>
+      <w:r>
+        <w:rPr>
+          <w:b/>
+          <w:bCs/>
+          <w:i w:val="0"/>
+          <w:iCs w:val="0"/>
+        </w:rPr>
+        <w:t xml:space="preserve">Setting up a local repo then connecting it to a remote via GitHub </w:t>
+      </w:r>
+    </w:p>
+    <w:p>
+      <w:pPr>
+        <w:jc w:val="both"/>
+        <w:rPr>
+          <w:rFonts w:ascii="Arial" w:hAnsi="Arial" w:cs="Arial"/>
+          <w:sz w:val="24"/>
+          <w:szCs w:val="24"/>
+        </w:rPr>
+      </w:pPr>
+      <w:r>
+        <w:rPr>
+          <w:rFonts w:ascii="Arial" w:hAnsi="Arial" w:cs="Arial"/>
+          <w:sz w:val="24"/>
+          <w:szCs w:val="24"/>
+        </w:rPr>
+        <w:t xml:space="preserve">When we set up a local repo through </w:t>
+      </w:r>
+      <w:r>
+        <w:rPr>
+          <w:rFonts w:ascii="Arial" w:hAnsi="Arial" w:cs="Arial"/>
+          <w:i/>
+          <w:iCs/>
+          <w:sz w:val="24"/>
+          <w:szCs w:val="24"/>
+        </w:rPr>
+        <w:t>git ini</w:t>
+      </w:r>
+      <w:r>
+        <w:rPr>
+          <w:rFonts w:ascii="Arial" w:hAnsi="Arial" w:cs="Arial"/>
+          <w:i/>
+          <w:iCs/>
+          <w:sz w:val="24"/>
+          <w:szCs w:val="24"/>
+        </w:rPr>
+        <w:t xml:space="preserve">t </w:t>
+      </w:r>
+      <w:r>
+        <w:rPr>
+          <w:rFonts w:ascii="Arial" w:hAnsi="Arial" w:cs="Arial"/>
+          <w:sz w:val="24"/>
+          <w:szCs w:val="24"/>
+        </w:rPr>
+        <w:t xml:space="preserve">we need to also set up a remote repo on GitHub where we can add, commit, track, and push changes remotely. </w:t>
+      </w:r>
+    </w:p>
+    <w:p>
+      <w:pPr>
+        <w:jc w:val="both"/>
+        <w:rPr>
+          <w:rFonts w:ascii="Arial" w:hAnsi="Arial" w:cs="Arial"/>
+          <w:sz w:val="24"/>
+          <w:szCs w:val="24"/>
+        </w:rPr>
+      </w:pPr>
+      <w:r>
+        <w:rPr>
+          <w:rFonts w:ascii="Arial" w:hAnsi="Arial" w:cs="Arial"/>
+          <w:sz w:val="24"/>
+          <w:szCs w:val="24"/>
+        </w:rPr>
+        <w:t xml:space="preserve">To do this, </w:t>
+      </w:r>
+      <w:r>
+        <w:rPr>
+          <w:rFonts w:ascii="Arial" w:hAnsi="Arial" w:cs="Arial"/>
+          <w:sz w:val="24"/>
+          <w:szCs w:val="24"/>
+        </w:rPr>
+        <w:t xml:space="preserve">use the command: </w:t>
+      </w:r>
+    </w:p>
+    <w:p>
+      <w:pPr>
+        <w:jc w:val="both"/>
+        <w:rPr>
+          <w:rFonts w:ascii="Arial" w:hAnsi="Arial" w:cs="Arial"/>
+          <w:sz w:val="24"/>
+          <w:szCs w:val="24"/>
+        </w:rPr>
+      </w:pPr>
+      <w:r>
+        <w:rPr>
+          <w:rFonts w:ascii="Arial" w:hAnsi="Arial" w:cs="Arial"/>
+          <w:sz w:val="24"/>
+          <w:szCs w:val="24"/>
+        </w:rPr>
+        <w:t xml:space="preserve">git remote </w:t>
+      </w:r>
+      <w:r>
+        <w:rPr>
+          <w:rFonts w:ascii="Arial" w:hAnsi="Arial" w:cs="Arial"/>
+          <w:sz w:val="24"/>
+          <w:szCs w:val="24"/>
+        </w:rPr>
+        <w:t xml:space="preserve">add </w:t>
+      </w:r>
+      <w:r>
+        <w:rPr>
+          <w:rFonts w:ascii="Arial" w:hAnsi="Arial" w:cs="Arial"/>
+          <w:sz w:val="24"/>
+          <w:szCs w:val="24"/>
+        </w:rPr>
+        <w:t xml:space="preserve">origin </w:t>
+      </w:r>
+      <w:r>
+        <w:rPr>
+          <w:rFonts w:ascii="Arial" w:hAnsi="Arial" w:cs="Arial"/>
+          <w:sz w:val="24"/>
+          <w:szCs w:val="24"/>
+        </w:rPr>
+        <w:t>&lt;HTTPS&gt;</w:t>
+      </w:r>
+    </w:p>
+    <w:p>
+      <w:pPr>
+        <w:jc w:val="both"/>
+        <w:rPr>
+          <w:rFonts w:ascii="Arial" w:hAnsi="Arial" w:cs="Arial"/>
+          <w:sz w:val="24"/>
+          <w:szCs w:val="24"/>
+        </w:rPr>
+      </w:pPr>
+      <w:r>
+        <w:rPr>
+          <w:rFonts w:ascii="Arial" w:hAnsi="Arial" w:cs="Arial"/>
+          <w:sz w:val="24"/>
+          <w:szCs w:val="24"/>
+        </w:rPr>
+        <w:t xml:space="preserve">Example: </w:t>
+      </w:r>
+    </w:p>
+    <w:p>
+      <w:pPr>
+        <w:jc w:val="both"/>
+        <w:rPr>
+          <w:rFonts w:ascii="Arial" w:hAnsi="Arial" w:cs="Arial"/>
+          <w:sz w:val="24"/>
+          <w:szCs w:val="24"/>
+        </w:rPr>
+      </w:pPr>
+      <w:r>
+        <w:rPr>
+          <w:rFonts w:ascii="Arial" w:hAnsi="Arial" w:cs="Arial"/>
+          <w:sz w:val="24"/>
+          <w:szCs w:val="24"/>
+        </w:rPr>
+        <w:drawing>
+          <wp:inline distT="0" distB="0" distL="0" distR="0" wp14:anchorId="5091AD52" wp14:editId="2590B640">
+            <wp:extent cx="2743200" cy="361315"/>
+            <wp:effectExtent l="0" t="0" r="0" b="635"/>
+            <wp:docPr id="5" name="Picture 5" descr="Text&#10;&#10;Description automatically generated with medium confidence"/>
+            <wp:cNvGraphicFramePr>
+              <a:graphicFrameLocks xmlns:a="http://schemas.openxmlformats.org/drawingml/2006/main" noChangeAspect="1"/>
+            </wp:cNvGraphicFramePr>
+            <a:graphic xmlns:a="http://schemas.openxmlformats.org/drawingml/2006/main">
+              <a:graphicData uri="http://schemas.openxmlformats.org/drawingml/2006/picture">
+                <pic:pic xmlns:pic="http://schemas.openxmlformats.org/drawingml/2006/picture">
+                  <pic:nvPicPr>
+                    <pic:cNvPr id="5" name="Picture 5" descr="Text&#10;&#10;Description automatically generated with medium confidence"/>
+                    <pic:cNvPicPr/>
+                  </pic:nvPicPr>
+                  <pic:blipFill>
+                    <a:blip r:embed="rId8"/>
+                    <a:stretch>
+                      <a:fillRect/>
+                    </a:stretch>
+                  </pic:blipFill>
+                  <pic:spPr>
+                    <a:xfrm>
+                      <a:off x="0" y="0"/>
+                      <a:ext cx="2743200" cy="361315"/>
+                    </a:xfrm>
+                    <a:prstGeom prst="rect">
+                      <a:avLst/>
+                    </a:prstGeom>
+                  </pic:spPr>
+                </pic:pic>
+              </a:graphicData>
+            </a:graphic>
+          </wp:inline>
+        </w:drawing>
+      </w:r>
+    </w:p>
+    <w:p>
+      <w:pPr>
+        <w:jc w:val="both"/>
+        <w:rPr>
+          <w:rFonts w:ascii="Arial" w:hAnsi="Arial" w:cs="Arial"/>
+          <w:sz w:val="24"/>
+          <w:szCs w:val="24"/>
+        </w:rPr>
+      </w:pPr>
+    </w:p>
+    <w:p>
+      <w:pPr>
+        <w:jc w:val="both"/>
+        <w:rPr>
+          <w:rFonts w:ascii="Arial" w:hAnsi="Arial" w:cs="Arial"/>
+          <w:sz w:val="24"/>
+          <w:szCs w:val="24"/>
+        </w:rPr>
+      </w:pPr>
+    </w:p>
+    <w:p>
+      <w:pPr>
+        <w:jc w:val="both"/>
+        <w:rPr>
+          <w:rFonts w:ascii="Arial" w:hAnsi="Arial" w:cs="Arial"/>
+          <w:sz w:val="24"/>
+          <w:szCs w:val="24"/>
+        </w:rPr>
+      </w:pPr>
     </w:p>
     <w:p>
       <w:pPr>
@@ -876,6 +1892,38 @@
       <w:szCs w:val="24"/>
     </w:rPr>
   </w:style>
+  <w:style w:type="paragraph" w:styleId="BodyText2">
+    <w:name w:val="Body Text 2"/>
+    <w:basedOn w:val="Normal"/>
+    <w:link w:val="BodyText2Char"/>
+    <w:uiPriority w:val="99"/>
+    <w:unhideWhenUsed/>
+    <w:rsid w:val="00B07E5C"/>
+    <w:pPr>
+      <w:jc w:val="both"/>
+    </w:pPr>
+    <w:rPr>
+      <w:rFonts w:ascii="Arial" w:hAnsi="Arial" w:cs="Arial"/>
+      <w:i/>
+      <w:iCs/>
+      <w:sz w:val="24"/>
+      <w:szCs w:val="24"/>
+    </w:rPr>
+  </w:style>
+  <w:style w:type="character" w:customStyle="1" w:styleId="BodyText2Char">
+    <w:name w:val="Body Text 2 Char"/>
+    <w:basedOn w:val="DefaultParagraphFont"/>
+    <w:link w:val="BodyText2"/>
+    <w:uiPriority w:val="99"/>
+    <w:rsid w:val="00B07E5C"/>
+    <w:rPr>
+      <w:rFonts w:ascii="Arial" w:hAnsi="Arial" w:cs="Arial"/>
+      <w:i/>
+      <w:iCs/>
+      <w:sz w:val="24"/>
+      <w:szCs w:val="24"/>
+    </w:rPr>
+  </w:style>
 </w:styles>
 </file>
 

</xml_diff>

<commit_message>
Updates to the Git concepts.docx
Added a comparative analysis with GitHub Workflow vs. Local Git Workflow
</commit_message>
<xml_diff>
--- a/git_and_github/docs/Git concepts.docx
+++ b/git_and_github/docs/Git concepts.docx
@@ -222,23 +222,13 @@
           <w:szCs w:val="24"/>
         </w:rPr>
       </w:pPr>
-      <w:proofErr w:type="gramStart"/>
-      <w:r>
-        <w:rPr>
-          <w:rFonts w:ascii="Arial" w:hAnsi="Arial" w:cs="Arial"/>
-          <w:sz w:val="24"/>
-          <w:szCs w:val="24"/>
-        </w:rPr>
-        <w:t>While,</w:t>
-      </w:r>
-      <w:proofErr w:type="gramEnd"/>
-      <w:r>
-        <w:rPr>
-          <w:rFonts w:ascii="Arial" w:hAnsi="Arial" w:cs="Arial"/>
-          <w:sz w:val="24"/>
-          <w:szCs w:val="24"/>
-        </w:rPr>
-        <w:t xml:space="preserve"> GitHub is an online website where we can host all projects and repositories. </w:t>
+      <w:r>
+        <w:rPr>
+          <w:rFonts w:ascii="Arial" w:hAnsi="Arial" w:cs="Arial"/>
+          <w:sz w:val="24"/>
+          <w:szCs w:val="24"/>
+        </w:rPr>
+        <w:t xml:space="preserve">While, GitHub is an online website where we can host all projects and repositories. </w:t>
       </w:r>
     </w:p>
     <w:p>
@@ -413,6 +403,7 @@
       <w:r>
         <w:rPr>
           <w:rFonts w:ascii="Arial" w:hAnsi="Arial" w:cs="Arial"/>
+          <w:noProof/>
           <w:sz w:val="24"/>
           <w:szCs w:val="24"/>
         </w:rPr>
@@ -496,7 +487,6 @@
         </w:rPr>
         <w:br/>
       </w:r>
-      <w:proofErr w:type="spellStart"/>
       <w:r>
         <w:rPr>
           <w:rFonts w:ascii="Arial" w:hAnsi="Arial" w:cs="Arial"/>
@@ -504,17 +494,7 @@
           <w:szCs w:val="24"/>
           <w:highlight w:val="yellow"/>
         </w:rPr>
-        <w:t>ssh</w:t>
-      </w:r>
-      <w:proofErr w:type="spellEnd"/>
-      <w:r>
-        <w:rPr>
-          <w:rFonts w:ascii="Arial" w:hAnsi="Arial" w:cs="Arial"/>
-          <w:sz w:val="24"/>
-          <w:szCs w:val="24"/>
-          <w:highlight w:val="yellow"/>
-        </w:rPr>
-        <w:t>-keygen &lt;param&gt;</w:t>
+        <w:t>ssh-keygen &lt;param&gt;</w:t>
       </w:r>
       <w:r>
         <w:rPr>
@@ -555,6 +535,7 @@
       <w:r>
         <w:rPr>
           <w:rFonts w:ascii="Arial" w:hAnsi="Arial" w:cs="Arial"/>
+          <w:noProof/>
           <w:sz w:val="24"/>
           <w:szCs w:val="24"/>
         </w:rPr>
@@ -644,6 +625,7 @@
       <w:r>
         <w:rPr>
           <w:rFonts w:ascii="Arial" w:hAnsi="Arial" w:cs="Arial"/>
+          <w:noProof/>
           <w:sz w:val="24"/>
           <w:szCs w:val="24"/>
         </w:rPr>
@@ -747,7 +729,6 @@
         </w:rPr>
         <w:t xml:space="preserve">While </w:t>
       </w:r>
-      <w:proofErr w:type="spellStart"/>
       <w:r>
         <w:rPr>
           <w:rFonts w:ascii="Arial" w:hAnsi="Arial" w:cs="Arial"/>
@@ -768,7 +749,6 @@
         </w:rPr>
         <w:t>y</w:t>
       </w:r>
-      <w:proofErr w:type="spellEnd"/>
       <w:r>
         <w:rPr>
           <w:rFonts w:ascii="Arial" w:hAnsi="Arial" w:cs="Arial"/>
@@ -919,6 +899,7 @@
       <w:r>
         <w:rPr>
           <w:rFonts w:ascii="Arial" w:hAnsi="Arial" w:cs="Arial"/>
+          <w:noProof/>
           <w:sz w:val="24"/>
           <w:szCs w:val="24"/>
         </w:rPr>
@@ -1303,6 +1284,7 @@
       <w:r>
         <w:rPr>
           <w:rFonts w:ascii="Arial" w:hAnsi="Arial" w:cs="Arial"/>
+          <w:noProof/>
           <w:sz w:val="24"/>
           <w:szCs w:val="24"/>
         </w:rPr>
@@ -1362,16 +1344,66 @@
           <w:szCs w:val="24"/>
         </w:rPr>
       </w:pPr>
-    </w:p>
-    <w:p>
-      <w:pPr>
-        <w:jc w:val="both"/>
-        <w:rPr>
-          <w:rFonts w:ascii="Arial" w:hAnsi="Arial" w:cs="Arial"/>
-          <w:sz w:val="24"/>
-          <w:szCs w:val="24"/>
-        </w:rPr>
-      </w:pPr>
+      <w:r>
+        <w:rPr>
+          <w:rFonts w:ascii="Arial" w:hAnsi="Arial" w:cs="Arial"/>
+          <w:sz w:val="24"/>
+          <w:szCs w:val="24"/>
+        </w:rPr>
+        <w:t>GitHub Workflow vs. Local Git Workflow</w:t>
+      </w:r>
+    </w:p>
+    <w:p>
+      <w:pPr>
+        <w:jc w:val="both"/>
+        <w:rPr>
+          <w:rFonts w:ascii="Arial" w:hAnsi="Arial" w:cs="Arial"/>
+          <w:sz w:val="24"/>
+          <w:szCs w:val="24"/>
+        </w:rPr>
+      </w:pPr>
+      <w:r>
+        <w:rPr>
+          <w:rFonts w:ascii="Arial" w:hAnsi="Arial" w:cs="Arial"/>
+          <w:sz w:val="24"/>
+          <w:szCs w:val="24"/>
+        </w:rPr>
+        <w:drawing>
+          <wp:inline distT="0" distB="0" distL="0" distR="0" wp14:anchorId="205CC4E8" wp14:editId="1CD6F837">
+            <wp:extent cx="2743200" cy="3067685"/>
+            <wp:effectExtent l="0" t="0" r="0" b="0"/>
+            <wp:docPr id="6" name="Picture 6" descr="Diagram&#10;&#10;Description automatically generated"/>
+            <wp:cNvGraphicFramePr>
+              <a:graphicFrameLocks xmlns:a="http://schemas.openxmlformats.org/drawingml/2006/main" noChangeAspect="1"/>
+            </wp:cNvGraphicFramePr>
+            <a:graphic xmlns:a="http://schemas.openxmlformats.org/drawingml/2006/main">
+              <a:graphicData uri="http://schemas.openxmlformats.org/drawingml/2006/picture">
+                <pic:pic xmlns:pic="http://schemas.openxmlformats.org/drawingml/2006/picture">
+                  <pic:nvPicPr>
+                    <pic:cNvPr id="6" name="Picture 6" descr="Diagram&#10;&#10;Description automatically generated"/>
+                    <pic:cNvPicPr/>
+                  </pic:nvPicPr>
+                  <pic:blipFill>
+                    <a:blip r:embed="rId9"/>
+                    <a:stretch>
+                      <a:fillRect/>
+                    </a:stretch>
+                  </pic:blipFill>
+                  <pic:spPr>
+                    <a:xfrm>
+                      <a:off x="0" y="0"/>
+                      <a:ext cx="2743200" cy="3067685"/>
+                    </a:xfrm>
+                    <a:prstGeom prst="rect">
+                      <a:avLst/>
+                    </a:prstGeom>
+                  </pic:spPr>
+                </pic:pic>
+              </a:graphicData>
+            </a:graphic>
+          </wp:inline>
+        </w:drawing>
+      </w:r>
     </w:p>
     <w:p>
       <w:pPr>

</xml_diff>